<commit_message>
update scheme and summary
</commit_message>
<xml_diff>
--- a/Summary.docx
+++ b/Summary.docx
@@ -628,8 +628,6 @@
         </w:rPr>
         <w:t xml:space="preserve"> du test </w:t>
       </w:r>
-      <w:bookmarkStart w:id="0" w:name="_GoBack"/>
-      <w:bookmarkEnd w:id="0"/>
     </w:p>
     <w:p>
       <w:pPr>
@@ -950,11 +948,11 @@
       <w:r>
         <w:tab/>
       </w:r>
-      <w:bookmarkStart w:id="1" w:name="_Hlk524707658"/>
+      <w:bookmarkStart w:id="0" w:name="_Hlk524707658"/>
       <w:r>
         <w:t>\_</w:t>
       </w:r>
-      <w:bookmarkEnd w:id="1"/>
+      <w:bookmarkEnd w:id="0"/>
       <w:r>
         <w:t xml:space="preserve"> business</w:t>
       </w:r>
@@ -1385,7 +1383,21 @@
           <w:rFonts w:ascii="Segoe UI" w:eastAsia="Times New Roman" w:hAnsi="Segoe UI" w:cs="Segoe UI"/>
           <w:color w:val="333333"/>
         </w:rPr>
-        <w:t>Votre objectif est d’écrire la classe</w:t>
+        <w:t xml:space="preserve">Votre objectif est d’écrire </w:t>
+      </w:r>
+      <w:r>
+        <w:rPr>
+          <w:rFonts w:ascii="Segoe UI" w:eastAsia="Times New Roman" w:hAnsi="Segoe UI" w:cs="Segoe UI"/>
+          <w:color w:val="333333"/>
+        </w:rPr>
+        <w:t>la</w:t>
+      </w:r>
+      <w:r>
+        <w:rPr>
+          <w:rFonts w:ascii="Segoe UI" w:eastAsia="Times New Roman" w:hAnsi="Segoe UI" w:cs="Segoe UI"/>
+          <w:color w:val="333333"/>
+        </w:rPr>
+        <w:t xml:space="preserve"> classe</w:t>
       </w:r>
       <w:r>
         <w:rPr>
@@ -1447,10 +1459,10 @@
           <w:lang w:eastAsia="fr-FR"/>
         </w:rPr>
         <w:drawing>
-          <wp:inline distT="0" distB="0" distL="0" distR="0" wp14:anchorId="5B76584F" wp14:editId="4C9F8C5F">
-            <wp:extent cx="5105116" cy="2681553"/>
-            <wp:effectExtent l="0" t="0" r="635" b="5080"/>
-            <wp:docPr id="12" name="Image 12"/>
+          <wp:inline distT="0" distB="0" distL="0" distR="0" wp14:anchorId="77356F7E" wp14:editId="468F6D6A">
+            <wp:extent cx="5674360" cy="2676697"/>
+            <wp:effectExtent l="0" t="0" r="2540" b="9525"/>
+            <wp:docPr id="2" name="Image 2"/>
             <wp:cNvGraphicFramePr>
               <a:graphicFrameLocks xmlns:a="http://schemas.openxmlformats.org/drawingml/2006/main" noChangeAspect="1"/>
             </wp:cNvGraphicFramePr>
@@ -1470,7 +1482,7 @@
                   <pic:spPr>
                     <a:xfrm>
                       <a:off x="0" y="0"/>
-                      <a:ext cx="5137011" cy="2698307"/>
+                      <a:ext cx="5717834" cy="2697204"/>
                     </a:xfrm>
                     <a:prstGeom prst="rect">
                       <a:avLst/>
@@ -2047,18 +2059,7 @@
           <w:szCs w:val="20"/>
           <w:lang w:eastAsia="fr-FR"/>
         </w:rPr>
-        <w:t>3</w:t>
-      </w:r>
-      <w:r>
-        <w:rPr>
-          <w:rFonts w:ascii="Courier New" w:eastAsia="Times New Roman" w:hAnsi="Courier New" w:cs="Courier New"/>
-          <w:b/>
-          <w:color w:val="0070C0"/>
-          <w:sz w:val="20"/>
-          <w:szCs w:val="20"/>
-          <w:lang w:eastAsia="fr-FR"/>
-        </w:rPr>
-        <w:t>0.0</w:t>
+        <w:t>30.0</w:t>
       </w:r>
       <w:r>
         <w:rPr>
@@ -2612,6 +2613,16 @@
         </w:rPr>
         <w:t xml:space="preserve"> on </w:t>
       </w:r>
+      <w:r>
+        <w:rPr>
+          <w:rFonts w:ascii="Courier New" w:eastAsia="Times New Roman" w:hAnsi="Courier New" w:cs="Courier New"/>
+          <w:color w:val="000000"/>
+          <w:sz w:val="20"/>
+          <w:szCs w:val="20"/>
+          <w:lang w:eastAsia="fr-FR"/>
+        </w:rPr>
+        <w:t xml:space="preserve">one of </w:t>
+      </w:r>
       <w:proofErr w:type="spellStart"/>
       <w:r>
         <w:rPr>
@@ -2806,17 +2817,7 @@
           <w:szCs w:val="20"/>
           <w:lang w:eastAsia="fr-FR"/>
         </w:rPr>
-        <w:t xml:space="preserve"> </w:t>
-      </w:r>
-      <w:r>
-        <w:rPr>
-          <w:rFonts w:ascii="Courier New" w:eastAsia="Times New Roman" w:hAnsi="Courier New" w:cs="Courier New"/>
-          <w:color w:val="000000"/>
-          <w:sz w:val="20"/>
-          <w:szCs w:val="20"/>
-          <w:lang w:eastAsia="fr-FR"/>
-        </w:rPr>
-        <w:t xml:space="preserve">I </w:t>
+        <w:t xml:space="preserve"> I </w:t>
       </w:r>
       <w:proofErr w:type="spellStart"/>
       <w:r>
@@ -4076,7 +4077,7 @@
           <w:szCs w:val="20"/>
           <w:lang w:eastAsia="fr-FR"/>
         </w:rPr>
-        <w:t>9</w:t>
+        <w:t>2</w:t>
       </w:r>
       <w:r>
         <w:rPr>
@@ -4275,56 +4276,35 @@
           <w:rFonts w:ascii="Segoe UI" w:eastAsia="Times New Roman" w:hAnsi="Segoe UI" w:cs="Segoe UI"/>
           <w:color w:val="333333"/>
         </w:rPr>
-        <w:t>L’objectif est d’exposer le</w:t>
-      </w:r>
-      <w:r>
-        <w:rPr>
-          <w:rFonts w:ascii="Segoe UI" w:eastAsia="Times New Roman" w:hAnsi="Segoe UI" w:cs="Segoe UI"/>
-          <w:color w:val="333333"/>
-        </w:rPr>
-        <w:t xml:space="preserve"> contrat </w:t>
-      </w:r>
-      <w:r>
-        <w:rPr>
-          <w:rFonts w:ascii="Segoe UI" w:eastAsia="Times New Roman" w:hAnsi="Segoe UI" w:cs="Segoe UI"/>
-          <w:color w:val="333333"/>
-        </w:rPr>
-        <w:t xml:space="preserve">du service métier </w:t>
-      </w:r>
-      <w:proofErr w:type="spellStart"/>
-      <w:r>
-        <w:rPr>
-          <w:rFonts w:ascii="Segoe UI" w:eastAsia="Times New Roman" w:hAnsi="Segoe UI" w:cs="Segoe UI"/>
-          <w:b/>
-          <w:color w:val="333333"/>
-          <w:bdr w:val="none" w:sz="0" w:space="0" w:color="auto" w:frame="1"/>
-        </w:rPr>
-        <w:t>ClientBank</w:t>
-      </w:r>
-      <w:r>
-        <w:rPr>
-          <w:rFonts w:ascii="Segoe UI" w:eastAsia="Times New Roman" w:hAnsi="Segoe UI" w:cs="Segoe UI"/>
-          <w:b/>
-          <w:color w:val="333333"/>
-          <w:bdr w:val="none" w:sz="0" w:space="0" w:color="auto" w:frame="1"/>
-        </w:rPr>
-        <w:t>Domain</w:t>
-      </w:r>
-      <w:proofErr w:type="spellEnd"/>
-      <w:r>
-        <w:rPr>
-          <w:rFonts w:ascii="Segoe UI" w:eastAsia="Times New Roman" w:hAnsi="Segoe UI" w:cs="Segoe UI"/>
-          <w:color w:val="333333"/>
-          <w:bdr w:val="none" w:sz="0" w:space="0" w:color="auto" w:frame="1"/>
-        </w:rPr>
-        <w:t xml:space="preserve"> </w:t>
-      </w:r>
-      <w:r>
-        <w:rPr>
-          <w:rFonts w:ascii="Segoe UI" w:eastAsia="Times New Roman" w:hAnsi="Segoe UI" w:cs="Segoe UI"/>
-          <w:color w:val="333333"/>
-        </w:rPr>
-        <w:t xml:space="preserve">(interface) que vous venez d’implémenter </w:t>
+        <w:t xml:space="preserve">L’objectif est </w:t>
+      </w:r>
+      <w:r>
+        <w:rPr>
+          <w:rFonts w:ascii="Segoe UI" w:eastAsia="Times New Roman" w:hAnsi="Segoe UI" w:cs="Segoe UI"/>
+          <w:color w:val="333333"/>
+        </w:rPr>
+        <w:t xml:space="preserve">désormais </w:t>
+      </w:r>
+      <w:r>
+        <w:rPr>
+          <w:rFonts w:ascii="Segoe UI" w:eastAsia="Times New Roman" w:hAnsi="Segoe UI" w:cs="Segoe UI"/>
+          <w:color w:val="333333"/>
+        </w:rPr>
+        <w:t xml:space="preserve">d’exposer </w:t>
+      </w:r>
+      <w:r>
+        <w:rPr>
+          <w:rFonts w:ascii="Segoe UI" w:eastAsia="Times New Roman" w:hAnsi="Segoe UI" w:cs="Segoe UI"/>
+          <w:color w:val="333333"/>
+        </w:rPr>
+        <w:t xml:space="preserve">l’hexagone </w:t>
+      </w:r>
+      <w:r>
+        <w:rPr>
+          <w:rFonts w:ascii="Segoe UI" w:eastAsia="Times New Roman" w:hAnsi="Segoe UI" w:cs="Segoe UI"/>
+          <w:color w:val="333333"/>
+        </w:rPr>
+        <w:t xml:space="preserve">que vous venez d’implémenter </w:t>
       </w:r>
       <w:r>
         <w:rPr>
@@ -4436,7 +4416,14 @@
           <w:rFonts w:ascii="Segoe UI" w:eastAsia="Times New Roman" w:hAnsi="Segoe UI" w:cs="Segoe UI"/>
           <w:color w:val="333333"/>
         </w:rPr>
-        <w:t xml:space="preserve"> le diagramme de classe attendu :</w:t>
+        <w:t xml:space="preserve"> une partie du</w:t>
+      </w:r>
+      <w:r>
+        <w:rPr>
+          <w:rFonts w:ascii="Segoe UI" w:eastAsia="Times New Roman" w:hAnsi="Segoe UI" w:cs="Segoe UI"/>
+          <w:color w:val="333333"/>
+        </w:rPr>
+        <w:t xml:space="preserve"> diagramme de classe attendu :</w:t>
       </w:r>
     </w:p>
     <w:p>
@@ -4628,7 +4615,7 @@
           <w:color w:val="0070C0"/>
           <w:u w:val="single"/>
         </w:rPr>
-        <w:t>http://localhost:8080/api/v1/clients/steve.jobs/accounts/</w:t>
+        <w:t>http://localhost:8080/api/v1/clients/</w:t>
       </w:r>
       <w:r>
         <w:rPr>
@@ -4637,57 +4624,41 @@
           <w:color w:val="0070C0"/>
           <w:u w:val="single"/>
         </w:rPr>
-        <w:t>FORTUNEO</w:t>
-      </w:r>
-      <w:r>
-        <w:rPr>
-          <w:rFonts w:ascii="Segoe UI" w:eastAsia="Times New Roman" w:hAnsi="Segoe UI" w:cs="Segoe UI"/>
-          <w:bCs/>
-          <w:color w:val="333333"/>
-        </w:rPr>
-        <w:t xml:space="preserve"> </w:t>
-      </w:r>
-      <w:r>
-        <w:rPr>
-          <w:rFonts w:ascii="Segoe UI" w:eastAsia="Times New Roman" w:hAnsi="Segoe UI" w:cs="Segoe UI"/>
-          <w:bCs/>
-          <w:color w:val="333333"/>
-        </w:rPr>
-        <w:t xml:space="preserve"> </w:t>
-      </w:r>
-    </w:p>
-    <w:p>
-      <w:pPr>
-        <w:shd w:val="clear" w:color="auto" w:fill="F6F5EE"/>
-        <w:rPr>
-          <w:rFonts w:ascii="Courier New" w:eastAsia="Times New Roman" w:hAnsi="Courier New" w:cs="Courier New"/>
-          <w:bCs/>
-          <w:color w:val="333333"/>
-        </w:rPr>
-      </w:pPr>
-      <w:r>
-        <w:rPr>
-          <w:rFonts w:ascii="Courier New" w:eastAsia="Times New Roman" w:hAnsi="Courier New" w:cs="Courier New"/>
-          <w:bCs/>
-          <w:color w:val="333333"/>
-        </w:rPr>
-        <w:t>RESPONSE </w:t>
-      </w:r>
-      <w:r>
-        <w:rPr>
-          <w:rFonts w:ascii="Courier New" w:eastAsia="Times New Roman" w:hAnsi="Courier New" w:cs="Courier New"/>
-          <w:bCs/>
-          <w:color w:val="333333"/>
-        </w:rPr>
-        <w:t xml:space="preserve">200 </w:t>
-      </w:r>
-      <w:r>
-        <w:rPr>
-          <w:rFonts w:ascii="Courier New" w:eastAsia="Times New Roman" w:hAnsi="Courier New" w:cs="Courier New"/>
-          <w:bCs/>
-          <w:color w:val="333333"/>
-        </w:rPr>
-        <w:t xml:space="preserve">: </w:t>
+        <w:t>elon.musk</w:t>
+      </w:r>
+      <w:r>
+        <w:rPr>
+          <w:rFonts w:ascii="Segoe UI" w:eastAsia="Times New Roman" w:hAnsi="Segoe UI" w:cs="Segoe UI"/>
+          <w:bCs/>
+          <w:color w:val="0070C0"/>
+          <w:u w:val="single"/>
+        </w:rPr>
+        <w:t>/accounts/</w:t>
+      </w:r>
+      <w:r>
+        <w:rPr>
+          <w:rFonts w:ascii="Segoe UI" w:eastAsia="Times New Roman" w:hAnsi="Segoe UI" w:cs="Segoe UI"/>
+          <w:bCs/>
+          <w:color w:val="0070C0"/>
+          <w:u w:val="single"/>
+        </w:rPr>
+        <w:t>BNP</w:t>
+      </w:r>
+      <w:r>
+        <w:rPr>
+          <w:rFonts w:ascii="Segoe UI" w:eastAsia="Times New Roman" w:hAnsi="Segoe UI" w:cs="Segoe UI"/>
+          <w:bCs/>
+          <w:color w:val="333333"/>
+        </w:rPr>
+        <w:t xml:space="preserve"> </w:t>
+      </w:r>
+      <w:r>
+        <w:rPr>
+          <w:rFonts w:ascii="Segoe UI" w:eastAsia="Times New Roman" w:hAnsi="Segoe UI" w:cs="Segoe UI"/>
+          <w:bCs/>
+          <w:color w:val="333333"/>
+        </w:rPr>
+        <w:t xml:space="preserve"> </w:t>
       </w:r>
     </w:p>
     <w:p>
@@ -4758,7 +4729,7 @@
           <w:bCs/>
           <w:color w:val="333333"/>
         </w:rPr>
-        <w:t>FORTUNEO</w:t>
+        <w:t>BNP</w:t>
       </w:r>
       <w:r>
         <w:rPr>
@@ -4895,24 +4866,6 @@
     <w:p>
       <w:pPr>
         <w:shd w:val="clear" w:color="auto" w:fill="F6F5EE"/>
-        <w:rPr>
-          <w:rFonts w:ascii="Courier New" w:eastAsia="Times New Roman" w:hAnsi="Courier New" w:cs="Courier New"/>
-          <w:bCs/>
-          <w:color w:val="333333"/>
-        </w:rPr>
-      </w:pPr>
-      <w:r>
-        <w:rPr>
-          <w:rFonts w:ascii="Courier New" w:eastAsia="Times New Roman" w:hAnsi="Courier New" w:cs="Courier New"/>
-          <w:bCs/>
-          <w:color w:val="333333"/>
-        </w:rPr>
-        <w:t xml:space="preserve">RESPONSE 200 : </w:t>
-      </w:r>
-    </w:p>
-    <w:p>
-      <w:pPr>
-        <w:shd w:val="clear" w:color="auto" w:fill="F6F5EE"/>
         <w:spacing w:line="240" w:lineRule="auto"/>
         <w:rPr>
           <w:rFonts w:ascii="Courier New" w:eastAsia="Times New Roman" w:hAnsi="Courier New" w:cs="Courier New"/>
@@ -5074,6 +5027,145 @@
     </w:p>
     <w:p>
       <w:pPr>
+        <w:rPr>
+          <w:rFonts w:ascii="Segoe UI" w:eastAsia="Times New Roman" w:hAnsi="Segoe UI" w:cs="Segoe UI"/>
+          <w:bCs/>
+          <w:color w:val="0070C0"/>
+          <w:u w:val="single"/>
+        </w:rPr>
+      </w:pPr>
+      <w:r>
+        <w:rPr>
+          <w:rFonts w:ascii="Segoe UI" w:eastAsia="Times New Roman" w:hAnsi="Segoe UI" w:cs="Segoe UI"/>
+          <w:b/>
+          <w:bCs/>
+          <w:color w:val="333333"/>
+        </w:rPr>
+        <w:t>PATCH</w:t>
+      </w:r>
+      <w:r>
+        <w:t xml:space="preserve"> </w:t>
+      </w:r>
+      <w:r>
+        <w:rPr>
+          <w:rFonts w:ascii="Segoe UI" w:eastAsia="Times New Roman" w:hAnsi="Segoe UI" w:cs="Segoe UI"/>
+          <w:bCs/>
+          <w:color w:val="0070C0"/>
+          <w:u w:val="single"/>
+        </w:rPr>
+        <w:t>http://localhost:8080/api/v1/clients/</w:t>
+      </w:r>
+      <w:r>
+        <w:rPr>
+          <w:rFonts w:ascii="Segoe UI" w:eastAsia="Times New Roman" w:hAnsi="Segoe UI" w:cs="Segoe UI"/>
+          <w:bCs/>
+          <w:color w:val="0070C0"/>
+          <w:u w:val="single"/>
+        </w:rPr>
+        <w:t>elon.musk</w:t>
+      </w:r>
+      <w:r>
+        <w:rPr>
+          <w:rFonts w:ascii="Segoe UI" w:eastAsia="Times New Roman" w:hAnsi="Segoe UI" w:cs="Segoe UI"/>
+          <w:bCs/>
+          <w:color w:val="0070C0"/>
+          <w:u w:val="single"/>
+        </w:rPr>
+        <w:t>/accounts/</w:t>
+      </w:r>
+      <w:r>
+        <w:rPr>
+          <w:rFonts w:ascii="Segoe UI" w:eastAsia="Times New Roman" w:hAnsi="Segoe UI" w:cs="Segoe UI"/>
+          <w:bCs/>
+          <w:color w:val="0070C0"/>
+          <w:u w:val="single"/>
+        </w:rPr>
+        <w:t>BNP</w:t>
+      </w:r>
+      <w:r>
+        <w:rPr>
+          <w:rFonts w:ascii="Segoe UI" w:eastAsia="Times New Roman" w:hAnsi="Segoe UI" w:cs="Segoe UI"/>
+          <w:bCs/>
+          <w:color w:val="0070C0"/>
+          <w:u w:val="single"/>
+        </w:rPr>
+        <w:t>/balances</w:t>
+      </w:r>
+    </w:p>
+    <w:p>
+      <w:pPr>
+        <w:shd w:val="clear" w:color="auto" w:fill="F6F5EE"/>
+        <w:spacing w:line="240" w:lineRule="auto"/>
+        <w:rPr>
+          <w:rFonts w:ascii="Courier New" w:eastAsia="Times New Roman" w:hAnsi="Courier New" w:cs="Courier New"/>
+          <w:bCs/>
+          <w:color w:val="333333"/>
+        </w:rPr>
+      </w:pPr>
+      <w:r>
+        <w:rPr>
+          <w:rFonts w:ascii="Courier New" w:eastAsia="Times New Roman" w:hAnsi="Courier New" w:cs="Courier New"/>
+          <w:b/>
+          <w:bCs/>
+          <w:color w:val="333333"/>
+        </w:rPr>
+        <w:t>BODY</w:t>
+      </w:r>
+      <w:r>
+        <w:rPr>
+          <w:rFonts w:ascii="Courier New" w:eastAsia="Times New Roman" w:hAnsi="Courier New" w:cs="Courier New"/>
+          <w:bCs/>
+          <w:color w:val="333333"/>
+        </w:rPr>
+        <w:t xml:space="preserve"> : </w:t>
+      </w:r>
+      <w:proofErr w:type="gramStart"/>
+      <w:r>
+        <w:rPr>
+          <w:rFonts w:ascii="Courier New" w:eastAsia="Times New Roman" w:hAnsi="Courier New" w:cs="Courier New"/>
+          <w:bCs/>
+          <w:color w:val="333333"/>
+        </w:rPr>
+        <w:t>{ "</w:t>
+      </w:r>
+      <w:proofErr w:type="spellStart"/>
+      <w:proofErr w:type="gramEnd"/>
+      <w:r>
+        <w:rPr>
+          <w:rFonts w:ascii="Courier New" w:eastAsia="Times New Roman" w:hAnsi="Courier New" w:cs="Courier New"/>
+          <w:bCs/>
+          <w:color w:val="333333"/>
+        </w:rPr>
+        <w:t>deposit</w:t>
+      </w:r>
+      <w:proofErr w:type="spellEnd"/>
+      <w:r>
+        <w:rPr>
+          <w:rFonts w:ascii="Courier New" w:eastAsia="Times New Roman" w:hAnsi="Courier New" w:cs="Courier New"/>
+          <w:bCs/>
+          <w:color w:val="333333"/>
+        </w:rPr>
+        <w:t>"</w:t>
+      </w:r>
+      <w:r>
+        <w:rPr>
+          <w:rFonts w:ascii="Courier New" w:eastAsia="Times New Roman" w:hAnsi="Courier New" w:cs="Courier New"/>
+          <w:bCs/>
+          <w:color w:val="333333"/>
+        </w:rPr>
+        <w:t xml:space="preserve"> </w:t>
+      </w:r>
+      <w:r>
+        <w:rPr>
+          <w:rFonts w:ascii="Courier New" w:eastAsia="Times New Roman" w:hAnsi="Courier New" w:cs="Courier New"/>
+          <w:bCs/>
+          <w:color w:val="333333"/>
+        </w:rPr>
+        <w:t>: 10.0 }</w:t>
+      </w:r>
+    </w:p>
+    <w:p>
+      <w:pPr>
         <w:spacing w:after="240" w:line="240" w:lineRule="auto"/>
         <w:jc w:val="both"/>
         <w:rPr>
@@ -5083,7 +5175,7 @@
       </w:pPr>
       <w:r>
         <w:pict w14:anchorId="22CA690E">
-          <v:shape id="Image 13" o:spid="_x0000_i1032" type="#_x0000_t75" alt=":warning:" style="width:15pt;height:15pt;visibility:visible;mso-wrap-style:square">
+          <v:shape id="Image 13" o:spid="_x0000_i1031" type="#_x0000_t75" alt=":warning:" style="width:15pt;height:15pt;visibility:visible;mso-wrap-style:square">
             <v:imagedata r:id="rId13" o:title=""/>
           </v:shape>
         </w:pict>
@@ -5093,7 +5185,16 @@
           <w:rFonts w:ascii="Segoe UI" w:eastAsia="Times New Roman" w:hAnsi="Segoe UI" w:cs="Segoe UI"/>
           <w:color w:val="333333"/>
         </w:rPr>
-        <w:t xml:space="preserve"> Une attention toute particulière sera</w:t>
+        <w:t xml:space="preserve"> Une attentio</w:t>
+      </w:r>
+      <w:bookmarkStart w:id="1" w:name="_GoBack"/>
+      <w:bookmarkEnd w:id="1"/>
+      <w:r>
+        <w:rPr>
+          <w:rFonts w:ascii="Segoe UI" w:eastAsia="Times New Roman" w:hAnsi="Segoe UI" w:cs="Segoe UI"/>
+          <w:color w:val="333333"/>
+        </w:rPr>
+        <w:t>n toute particulière sera</w:t>
       </w:r>
       <w:r>
         <w:rPr>
@@ -5167,28 +5268,28 @@
         <v:path o:extrusionok="f" gradientshapeok="t" o:connecttype="rect"/>
         <o:lock v:ext="edit" aspectratio="t"/>
       </v:shapetype>
-      <v:shape id="_x0000_i1130" type="#_x0000_t75" alt=":warning:" style="width:48pt;height:48pt;visibility:visible;mso-wrap-style:square" o:bullet="t">
+      <v:shape id="_x0000_i1054" type="#_x0000_t75" alt=":warning:" style="width:48pt;height:48pt;visibility:visible;mso-wrap-style:square" o:bullet="t">
         <v:imagedata r:id="rId1" o:title=""/>
       </v:shape>
     </w:pict>
   </w:numPicBullet>
   <w:numPicBullet w:numPicBulletId="1">
     <w:pict>
-      <v:shape id="_x0000_i1131" type="#_x0000_t75" alt=":warning:" style="width:15pt;height:15pt;visibility:visible;mso-wrap-style:square" o:bullet="t">
+      <v:shape id="_x0000_i1055" type="#_x0000_t75" alt=":warning:" style="width:15pt;height:15pt;visibility:visible;mso-wrap-style:square" o:bullet="t">
         <v:imagedata r:id="rId2" o:title=""/>
       </v:shape>
     </w:pict>
   </w:numPicBullet>
   <w:numPicBullet w:numPicBulletId="2">
     <w:pict>
-      <v:shape id="_x0000_i1132" type="#_x0000_t75" alt=":warning:" style="width:15pt;height:15pt;visibility:visible;mso-wrap-style:square" o:bullet="t">
+      <v:shape id="_x0000_i1056" type="#_x0000_t75" alt=":warning:" style="width:15pt;height:15pt;visibility:visible;mso-wrap-style:square" o:bullet="t">
         <v:imagedata r:id="rId3" o:title=""/>
       </v:shape>
     </w:pict>
   </w:numPicBullet>
   <w:numPicBullet w:numPicBulletId="3">
     <w:pict>
-      <v:shape id="_x0000_i1133" type="#_x0000_t75" alt=":warning:" style="width:15pt;height:15pt;visibility:visible;mso-wrap-style:square" o:bullet="t">
+      <v:shape id="_x0000_i1057" type="#_x0000_t75" alt=":warning:" style="width:15pt;height:15pt;visibility:visible;mso-wrap-style:square" o:bullet="t">
         <v:imagedata r:id="rId4" o:title=""/>
       </v:shape>
     </w:pict>
@@ -7053,7 +7154,7 @@
 </file>
 
 <file path=customXml/itemProps1.xml><?xml version="1.0" encoding="utf-8"?>
-<ds:datastoreItem xmlns:ds="http://schemas.openxmlformats.org/officeDocument/2006/customXml" ds:itemID="{744AC92C-1B05-4A17-A447-863E3CD8E096}">
+<ds:datastoreItem xmlns:ds="http://schemas.openxmlformats.org/officeDocument/2006/customXml" ds:itemID="{9FE3E691-D734-4718-96D5-C1C563943EF6}">
   <ds:schemaRefs>
     <ds:schemaRef ds:uri="http://schemas.openxmlformats.org/officeDocument/2006/bibliography"/>
   </ds:schemaRefs>

</xml_diff>